<commit_message>
Hoja de estilos en cascada y a actividad 3
desarrollo de actividades y complmento de teoria, hasta hoja de estilos
en cascada
</commit_message>
<xml_diff>
--- a/Modulo 2 -  CSS & Diseño Web Responsive/CSS & Diseño Responsive Web.docx
+++ b/Modulo 2 -  CSS & Diseño Web Responsive/CSS & Diseño Responsive Web.docx
@@ -6602,13 +6602,7 @@
         <w:rPr>
           <w:color w:val="00B050"/>
         </w:rPr>
-        <w:t xml:space="preserve">: </w:t>
-      </w:r>
-      <w:r>
-        <w:rPr>
-          <w:color w:val="00B050"/>
-        </w:rPr>
-        <w:t xml:space="preserve"> </w:t>
+        <w:t xml:space="preserve">:  </w:t>
       </w:r>
       <w:r>
         <w:rPr>
@@ -6887,6 +6881,7 @@
         <w:textAlignment w:val="baseline"/>
         <w:rPr>
           <w:color w:val="00B050"/>
+          <w:lang w:val="en-US"/>
         </w:rPr>
       </w:pPr>
       <w:r>
@@ -6899,6 +6894,7 @@
       <w:r>
         <w:rPr>
           <w:color w:val="00B050"/>
+          <w:lang w:val="en-US"/>
         </w:rPr>
         <w:t>}</w:t>
       </w:r>
@@ -7168,6 +7164,7 @@
         <w:textAlignment w:val="baseline"/>
         <w:rPr>
           <w:color w:val="00B050"/>
+          <w:lang w:val="en-US"/>
         </w:rPr>
       </w:pPr>
       <w:r>
@@ -7187,13 +7184,16 @@
       <w:r>
         <w:rPr>
           <w:color w:val="00B050"/>
+          <w:lang w:val="en-US"/>
         </w:rPr>
         <w:t>&lt;h1&gt;&lt;</w:t>
       </w:r>
       <w:proofErr w:type="spellStart"/>
+      <w:proofErr w:type="gramStart"/>
       <w:r>
         <w:rPr>
           <w:color w:val="00B050"/>
+          <w:lang w:val="en-US"/>
         </w:rPr>
         <w:t>img</w:t>
       </w:r>
@@ -7201,6 +7201,7 @@
       <w:r>
         <w:rPr>
           <w:color w:val="00B050"/>
+          <w:lang w:val="en-US"/>
         </w:rPr>
         <w:t xml:space="preserve">  </w:t>
       </w:r>
@@ -7208,43 +7209,50 @@
       <w:r>
         <w:rPr>
           <w:color w:val="00B050"/>
+          <w:lang w:val="en-US"/>
         </w:rPr>
         <w:t>src</w:t>
       </w:r>
       <w:proofErr w:type="spellEnd"/>
+      <w:proofErr w:type="gramEnd"/>
       <w:r>
         <w:rPr>
           <w:color w:val="00B050"/>
-        </w:rPr>
-        <w:t>="</w:t>
+          <w:lang w:val="en-US"/>
+        </w:rPr>
+        <w:t xml:space="preserve">="images/concert_logo.png" alt="Logo"&gt; </w:t>
       </w:r>
       <w:proofErr w:type="spellStart"/>
       <w:r>
         <w:rPr>
           <w:color w:val="00B050"/>
-        </w:rPr>
-        <w:t>images</w:t>
+          <w:lang w:val="en-US"/>
+        </w:rPr>
+        <w:t>Tu</w:t>
       </w:r>
       <w:proofErr w:type="spellEnd"/>
       <w:r>
         <w:rPr>
           <w:color w:val="00B050"/>
-        </w:rPr>
-        <w:t xml:space="preserve">/concert_logo.png" </w:t>
+          <w:lang w:val="en-US"/>
+        </w:rPr>
+        <w:t xml:space="preserve"> </w:t>
       </w:r>
       <w:proofErr w:type="spellStart"/>
       <w:r>
         <w:rPr>
           <w:color w:val="00B050"/>
-        </w:rPr>
-        <w:t>alt</w:t>
+          <w:lang w:val="en-US"/>
+        </w:rPr>
+        <w:t>concierto</w:t>
       </w:r>
       <w:proofErr w:type="spellEnd"/>
       <w:r>
         <w:rPr>
           <w:color w:val="00B050"/>
-        </w:rPr>
-        <w:t>="Logo"&gt; Tu concierto&lt;/h1&gt;</w:t>
+          <w:lang w:val="en-US"/>
+        </w:rPr>
+        <w:t>&lt;/h1&gt;</w:t>
       </w:r>
     </w:p>
     <w:p>
@@ -7260,14 +7268,21 @@
       <w:r>
         <w:rPr>
           <w:color w:val="00B050"/>
+          <w:lang w:val="en-US"/>
         </w:rPr>
         <w:tab/>
       </w:r>
       <w:r>
         <w:rPr>
           <w:color w:val="00B050"/>
+          <w:lang w:val="en-US"/>
         </w:rPr>
         <w:tab/>
+      </w:r>
+      <w:r>
+        <w:rPr>
+          <w:color w:val="00B050"/>
+        </w:rPr>
         <w:t xml:space="preserve">&lt;p </w:t>
       </w:r>
       <w:proofErr w:type="spellStart"/>
@@ -8064,9 +8079,6 @@
         <w:shd w:val="clear" w:color="auto" w:fill="FFFFFF"/>
         <w:spacing w:before="0" w:beforeAutospacing="0" w:after="0" w:afterAutospacing="0"/>
         <w:textAlignment w:val="baseline"/>
-        <w:rPr>
-          <w:lang w:val="en-US"/>
-        </w:rPr>
       </w:pPr>
       <w:r>
         <w:rPr>
@@ -8085,28 +8097,29 @@
           <w:lang w:val="en-US"/>
         </w:rPr>
         <w:tab/>
-        <w:t>&lt;p style="</w:t>
-      </w:r>
-      <w:proofErr w:type="spellStart"/>
-      <w:r>
-        <w:rPr>
-          <w:lang w:val="en-US"/>
-        </w:rPr>
+      </w:r>
+      <w:r>
+        <w:t xml:space="preserve">&lt;p </w:t>
+      </w:r>
+      <w:proofErr w:type="spellStart"/>
+      <w:r>
+        <w:t>style</w:t>
+      </w:r>
+      <w:proofErr w:type="spellEnd"/>
+      <w:r>
+        <w:t>="</w:t>
+      </w:r>
+      <w:proofErr w:type="spellStart"/>
+      <w:r>
         <w:t>color</w:t>
       </w:r>
       <w:proofErr w:type="gramStart"/>
       <w:r>
-        <w:rPr>
-          <w:lang w:val="en-US"/>
-        </w:rPr>
         <w:t>:white</w:t>
       </w:r>
       <w:proofErr w:type="spellEnd"/>
       <w:proofErr w:type="gramEnd"/>
       <w:r>
-        <w:rPr>
-          <w:lang w:val="en-US"/>
-        </w:rPr>
         <w:t>"&gt;</w:t>
       </w:r>
     </w:p>
@@ -8116,106 +8129,44 @@
         <w:shd w:val="clear" w:color="auto" w:fill="FFFFFF"/>
         <w:spacing w:before="0" w:beforeAutospacing="0" w:after="0" w:afterAutospacing="0"/>
         <w:textAlignment w:val="baseline"/>
-        <w:rPr>
-          <w:lang w:val="en-US"/>
-        </w:rPr>
-      </w:pPr>
-      <w:r>
-        <w:rPr>
-          <w:lang w:val="en-US"/>
-        </w:rPr>
+      </w:pPr>
+      <w:r>
         <w:t xml:space="preserve">    </w:t>
       </w:r>
       <w:r>
-        <w:rPr>
-          <w:lang w:val="en-US"/>
-        </w:rPr>
         <w:tab/>
       </w:r>
       <w:r>
-        <w:rPr>
-          <w:lang w:val="en-US"/>
-        </w:rPr>
         <w:tab/>
       </w:r>
       <w:r>
-        <w:rPr>
-          <w:lang w:val="en-US"/>
-        </w:rPr>
         <w:tab/>
-      </w:r>
-      <w:proofErr w:type="spellStart"/>
-      <w:r>
-        <w:rPr>
-          <w:lang w:val="en-US"/>
-        </w:rPr>
-        <w:t>Bienvenido</w:t>
-      </w:r>
-      <w:proofErr w:type="spellEnd"/>
-      <w:r>
-        <w:rPr>
-          <w:lang w:val="en-US"/>
-        </w:rPr>
-        <w:t xml:space="preserve"> a </w:t>
-      </w:r>
-      <w:proofErr w:type="spellStart"/>
-      <w:proofErr w:type="gramStart"/>
-      <w:r>
-        <w:rPr>
-          <w:lang w:val="en-US"/>
-        </w:rPr>
-        <w:t>este</w:t>
-      </w:r>
-      <w:proofErr w:type="spellEnd"/>
-      <w:proofErr w:type="gramEnd"/>
-      <w:r>
-        <w:rPr>
-          <w:lang w:val="en-US"/>
-        </w:rPr>
-        <w:t xml:space="preserve"> blog de </w:t>
-      </w:r>
-      <w:proofErr w:type="spellStart"/>
-      <w:r>
-        <w:rPr>
-          <w:lang w:val="en-US"/>
-        </w:rPr>
-        <w:t>conciertos</w:t>
-      </w:r>
-      <w:proofErr w:type="spellEnd"/>
-      <w:r>
-        <w:rPr>
-          <w:lang w:val="en-US"/>
-        </w:rPr>
-        <w:t>...</w:t>
-      </w:r>
-    </w:p>
-    <w:p>
-      <w:pPr>
-        <w:pStyle w:val="NormalWeb"/>
-        <w:shd w:val="clear" w:color="auto" w:fill="FFFFFF"/>
-        <w:spacing w:before="0" w:beforeAutospacing="0" w:after="0" w:afterAutospacing="0"/>
-        <w:textAlignment w:val="baseline"/>
-        <w:rPr>
-          <w:lang w:val="en-US"/>
-        </w:rPr>
-      </w:pPr>
-      <w:r>
-        <w:rPr>
-          <w:lang w:val="en-US"/>
-        </w:rPr>
+        <w:t>Bienvenido a este blog de conciertos...</w:t>
+      </w:r>
+    </w:p>
+    <w:p>
+      <w:pPr>
+        <w:pStyle w:val="NormalWeb"/>
+        <w:shd w:val="clear" w:color="auto" w:fill="FFFFFF"/>
+        <w:spacing w:before="0" w:beforeAutospacing="0" w:after="0" w:afterAutospacing="0"/>
+        <w:textAlignment w:val="baseline"/>
+        <w:rPr>
+          <w:lang w:val="en-US"/>
+        </w:rPr>
+      </w:pPr>
+      <w:r>
         <w:t xml:space="preserve">    </w:t>
       </w:r>
       <w:r>
-        <w:rPr>
-          <w:lang w:val="en-US"/>
-        </w:rPr>
         <w:tab/>
       </w:r>
       <w:r>
-        <w:rPr>
-          <w:lang w:val="en-US"/>
-        </w:rPr>
         <w:tab/>
+      </w:r>
+      <w:r>
+        <w:rPr>
+          <w:lang w:val="en-US"/>
+        </w:rPr>
         <w:t>&lt;/p&gt;</w:t>
       </w:r>
     </w:p>
@@ -8929,98 +8880,1271 @@
       <w:r>
         <w:t xml:space="preserve"> tiene definido el estilo de color rojo en el texto, estos pasan a todos sus hijos es decir a todos los elementos que estén definidos en su interior, o sea que heredan todas sus propiedades.</w:t>
       </w:r>
+    </w:p>
+    <w:p>
+      <w:pPr>
+        <w:pStyle w:val="NormalWeb"/>
+        <w:shd w:val="clear" w:color="auto" w:fill="FFFFFF"/>
+        <w:spacing w:before="0" w:beforeAutospacing="0" w:after="0" w:afterAutospacing="0"/>
+        <w:textAlignment w:val="baseline"/>
+      </w:pPr>
+    </w:p>
+    <w:p>
+      <w:pPr>
+        <w:pStyle w:val="NormalWeb"/>
+        <w:shd w:val="clear" w:color="auto" w:fill="FFFFFF"/>
+        <w:spacing w:before="0" w:beforeAutospacing="0" w:after="0" w:afterAutospacing="0"/>
+        <w:textAlignment w:val="baseline"/>
+      </w:pPr>
+      <w:r>
+        <w:tab/>
+      </w:r>
+      <w:proofErr w:type="spellStart"/>
+      <w:proofErr w:type="gramStart"/>
+      <w:r>
+        <w:t>body</w:t>
+      </w:r>
+      <w:proofErr w:type="spellEnd"/>
+      <w:proofErr w:type="gramEnd"/>
+    </w:p>
+    <w:p>
+      <w:pPr>
+        <w:pStyle w:val="NormalWeb"/>
+        <w:shd w:val="clear" w:color="auto" w:fill="FFFFFF"/>
+        <w:spacing w:before="0" w:beforeAutospacing="0" w:after="0" w:afterAutospacing="0"/>
+        <w:textAlignment w:val="baseline"/>
+      </w:pPr>
+      <w:r>
+        <w:tab/>
+        <w:t>{</w:t>
+      </w:r>
+    </w:p>
+    <w:p>
+      <w:pPr>
+        <w:pStyle w:val="NormalWeb"/>
+        <w:shd w:val="clear" w:color="auto" w:fill="FFFFFF"/>
+        <w:spacing w:before="0" w:beforeAutospacing="0" w:after="0" w:afterAutospacing="0"/>
+        <w:textAlignment w:val="baseline"/>
+      </w:pPr>
+      <w:r>
+        <w:tab/>
+      </w:r>
+      <w:r>
+        <w:tab/>
+      </w:r>
+      <w:proofErr w:type="gramStart"/>
+      <w:r>
+        <w:t>color</w:t>
+      </w:r>
+      <w:proofErr w:type="gramEnd"/>
+      <w:r>
+        <w:t>: red;</w:t>
+      </w:r>
+    </w:p>
+    <w:p>
+      <w:pPr>
+        <w:pStyle w:val="NormalWeb"/>
+        <w:shd w:val="clear" w:color="auto" w:fill="FFFFFF"/>
+        <w:spacing w:before="0" w:beforeAutospacing="0" w:after="0" w:afterAutospacing="0"/>
+        <w:textAlignment w:val="baseline"/>
+      </w:pPr>
+      <w:r>
+        <w:tab/>
+        <w:t>}</w:t>
+      </w:r>
+    </w:p>
+    <w:p>
+      <w:pPr>
+        <w:pStyle w:val="NormalWeb"/>
+        <w:shd w:val="clear" w:color="auto" w:fill="FFFFFF"/>
+        <w:spacing w:before="0" w:beforeAutospacing="0" w:after="0" w:afterAutospacing="0"/>
+        <w:textAlignment w:val="baseline"/>
+      </w:pPr>
+    </w:p>
+    <w:p>
+      <w:pPr>
+        <w:pStyle w:val="NormalWeb"/>
+        <w:shd w:val="clear" w:color="auto" w:fill="FFFFFF"/>
+        <w:spacing w:before="0" w:beforeAutospacing="0" w:after="0" w:afterAutospacing="0"/>
+        <w:textAlignment w:val="baseline"/>
+      </w:pPr>
+      <w:r>
+        <w:t>La excepción es cuando algún elemento interno tiene definido su propio estilo.</w:t>
+      </w:r>
+    </w:p>
+    <w:p>
+      <w:pPr>
+        <w:pStyle w:val="NormalWeb"/>
+        <w:shd w:val="clear" w:color="auto" w:fill="FFFFFF"/>
+        <w:spacing w:before="0" w:beforeAutospacing="0" w:after="0" w:afterAutospacing="0"/>
+        <w:textAlignment w:val="baseline"/>
+      </w:pPr>
+    </w:p>
+    <w:p>
+      <w:pPr>
+        <w:pStyle w:val="NormalWeb"/>
+        <w:shd w:val="clear" w:color="auto" w:fill="FFFFFF"/>
+        <w:spacing w:before="0" w:beforeAutospacing="0" w:after="0" w:afterAutospacing="0"/>
+        <w:textAlignment w:val="baseline"/>
+      </w:pPr>
+    </w:p>
+    <w:p>
+      <w:pPr>
+        <w:pStyle w:val="NormalWeb"/>
+        <w:shd w:val="clear" w:color="auto" w:fill="FFFFFF"/>
+        <w:spacing w:before="0" w:beforeAutospacing="0" w:after="0" w:afterAutospacing="0"/>
+        <w:jc w:val="center"/>
+        <w:textAlignment w:val="baseline"/>
+        <w:rPr>
+          <w:color w:val="FF0000"/>
+        </w:rPr>
+      </w:pPr>
+    </w:p>
+    <w:p>
+      <w:pPr>
+        <w:pStyle w:val="NormalWeb"/>
+        <w:shd w:val="clear" w:color="auto" w:fill="FFFFFF"/>
+        <w:spacing w:before="0" w:beforeAutospacing="0" w:after="0" w:afterAutospacing="0"/>
+        <w:jc w:val="center"/>
+        <w:textAlignment w:val="baseline"/>
+        <w:rPr>
+          <w:color w:val="FF0000"/>
+          <w:sz w:val="28"/>
+          <w:szCs w:val="28"/>
+        </w:rPr>
+      </w:pPr>
+      <w:r>
+        <w:rPr>
+          <w:color w:val="FF0000"/>
+          <w:sz w:val="28"/>
+          <w:szCs w:val="28"/>
+        </w:rPr>
+        <w:t>HOJA DE ESTILOS EN CASCADA</w:t>
+      </w:r>
+    </w:p>
+    <w:p>
+      <w:pPr>
+        <w:pStyle w:val="NormalWeb"/>
+        <w:shd w:val="clear" w:color="auto" w:fill="FFFFFF"/>
+        <w:spacing w:before="0" w:beforeAutospacing="0" w:after="0" w:afterAutospacing="0"/>
+        <w:jc w:val="both"/>
+        <w:textAlignment w:val="baseline"/>
+        <w:rPr>
+          <w:color w:val="000000" w:themeColor="text1"/>
+        </w:rPr>
+      </w:pPr>
+    </w:p>
+    <w:p>
+      <w:pPr>
+        <w:pStyle w:val="NormalWeb"/>
+        <w:shd w:val="clear" w:color="auto" w:fill="FFFFFF"/>
+        <w:spacing w:before="0" w:beforeAutospacing="0" w:after="0" w:afterAutospacing="0"/>
+        <w:jc w:val="both"/>
+        <w:textAlignment w:val="baseline"/>
+        <w:rPr>
+          <w:color w:val="000000" w:themeColor="text1"/>
+        </w:rPr>
+      </w:pPr>
+      <w:r>
+        <w:rPr>
+          <w:color w:val="000000" w:themeColor="text1"/>
+        </w:rPr>
+        <w:t xml:space="preserve">Este concepto se </w:t>
+      </w:r>
+      <w:r>
+        <w:rPr>
+          <w:color w:val="000000" w:themeColor="text1"/>
+        </w:rPr>
+        <w:t>refiere</w:t>
+      </w:r>
+      <w:r>
+        <w:rPr>
+          <w:color w:val="000000" w:themeColor="text1"/>
+        </w:rPr>
+        <w:t xml:space="preserve"> a la posibilidad de establecer cual estilo tiene prioridad </w:t>
+      </w:r>
+      <w:r>
+        <w:rPr>
+          <w:color w:val="000000" w:themeColor="text1"/>
+        </w:rPr>
+        <w:t>jerárquica</w:t>
+      </w:r>
+      <w:r>
+        <w:rPr>
+          <w:color w:val="000000" w:themeColor="text1"/>
+        </w:rPr>
+        <w:t>, cual deberá aplicarse sobre los demás.</w:t>
+      </w:r>
+    </w:p>
+    <w:p>
+      <w:pPr>
+        <w:pStyle w:val="NormalWeb"/>
+        <w:shd w:val="clear" w:color="auto" w:fill="FFFFFF"/>
+        <w:spacing w:before="0" w:beforeAutospacing="0" w:after="0" w:afterAutospacing="0"/>
+        <w:jc w:val="both"/>
+        <w:textAlignment w:val="baseline"/>
+        <w:rPr>
+          <w:color w:val="000000" w:themeColor="text1"/>
+        </w:rPr>
+      </w:pPr>
+      <w:r>
+        <w:rPr>
+          <w:color w:val="000000" w:themeColor="text1"/>
+        </w:rPr>
+        <w:t xml:space="preserve">Para </w:t>
+      </w:r>
+      <w:proofErr w:type="spellStart"/>
+      <w:r>
+        <w:rPr>
+          <w:color w:val="000000" w:themeColor="text1"/>
+        </w:rPr>
+        <w:t>renderizarse</w:t>
+      </w:r>
+      <w:proofErr w:type="spellEnd"/>
+      <w:r>
+        <w:rPr>
+          <w:color w:val="000000" w:themeColor="text1"/>
+        </w:rPr>
+        <w:t xml:space="preserve"> nuestra </w:t>
+      </w:r>
+      <w:proofErr w:type="spellStart"/>
+      <w:r>
+        <w:rPr>
+          <w:color w:val="000000" w:themeColor="text1"/>
+        </w:rPr>
+        <w:t>pagina</w:t>
+      </w:r>
+      <w:proofErr w:type="spellEnd"/>
+      <w:r>
+        <w:rPr>
+          <w:color w:val="000000" w:themeColor="text1"/>
+        </w:rPr>
+        <w:t xml:space="preserve"> en el navegador tiene varias fuentes de estilo que se van </w:t>
+      </w:r>
+      <w:proofErr w:type="spellStart"/>
+      <w:r>
+        <w:rPr>
+          <w:color w:val="000000" w:themeColor="text1"/>
+        </w:rPr>
+        <w:t>cargano</w:t>
+      </w:r>
+      <w:proofErr w:type="spellEnd"/>
+      <w:r>
+        <w:rPr>
+          <w:color w:val="000000" w:themeColor="text1"/>
+        </w:rPr>
+        <w:t xml:space="preserve"> una tras otra.</w:t>
+      </w:r>
+    </w:p>
+    <w:p>
+      <w:pPr>
+        <w:pStyle w:val="NormalWeb"/>
+        <w:shd w:val="clear" w:color="auto" w:fill="FFFFFF"/>
+        <w:spacing w:before="0" w:beforeAutospacing="0" w:after="0" w:afterAutospacing="0"/>
+        <w:jc w:val="both"/>
+        <w:textAlignment w:val="baseline"/>
+        <w:rPr>
+          <w:color w:val="000000" w:themeColor="text1"/>
+        </w:rPr>
+      </w:pPr>
+      <w:r>
+        <w:rPr>
+          <w:color w:val="000000" w:themeColor="text1"/>
+        </w:rPr>
+        <w:t xml:space="preserve">Si hay una </w:t>
+      </w:r>
+      <w:proofErr w:type="spellStart"/>
+      <w:r>
+        <w:rPr>
+          <w:color w:val="000000" w:themeColor="text1"/>
+        </w:rPr>
+        <w:t>pagina</w:t>
+      </w:r>
+      <w:proofErr w:type="spellEnd"/>
+      <w:r>
+        <w:rPr>
+          <w:color w:val="000000" w:themeColor="text1"/>
+        </w:rPr>
+        <w:t xml:space="preserve"> que no tiene estilos </w:t>
+      </w:r>
+      <w:r>
+        <w:rPr>
+          <w:color w:val="000000" w:themeColor="text1"/>
+        </w:rPr>
+        <w:t xml:space="preserve">definidos </w:t>
+      </w:r>
+      <w:r>
+        <w:rPr>
+          <w:color w:val="000000" w:themeColor="text1"/>
+        </w:rPr>
+        <w:t>prevalecerá la hoja de estilos que v</w:t>
+      </w:r>
+      <w:r>
+        <w:rPr>
+          <w:color w:val="000000" w:themeColor="text1"/>
+        </w:rPr>
+        <w:t xml:space="preserve">iene por defecto en el navegador (por ejemplo cuando hemos visitado un enlace este se pone de un color predefinido).  Actualmente algunos navegadores permiten que </w:t>
+      </w:r>
+      <w:proofErr w:type="gramStart"/>
+      <w:r>
+        <w:rPr>
+          <w:color w:val="000000" w:themeColor="text1"/>
+        </w:rPr>
+        <w:t>carguemos :</w:t>
+      </w:r>
+      <w:proofErr w:type="gramEnd"/>
+    </w:p>
+    <w:p>
+      <w:pPr>
+        <w:pStyle w:val="NormalWeb"/>
+        <w:shd w:val="clear" w:color="auto" w:fill="FFFFFF"/>
+        <w:spacing w:before="0" w:beforeAutospacing="0" w:after="0" w:afterAutospacing="0"/>
+        <w:jc w:val="both"/>
+        <w:textAlignment w:val="baseline"/>
+        <w:rPr>
+          <w:color w:val="000000" w:themeColor="text1"/>
+        </w:rPr>
+      </w:pPr>
+    </w:p>
+    <w:p>
+      <w:pPr>
+        <w:pStyle w:val="NormalWeb"/>
+        <w:shd w:val="clear" w:color="auto" w:fill="FFFFFF"/>
+        <w:spacing w:before="0" w:beforeAutospacing="0" w:after="0" w:afterAutospacing="0"/>
+        <w:jc w:val="both"/>
+        <w:textAlignment w:val="baseline"/>
+        <w:rPr>
+          <w:color w:val="000000" w:themeColor="text1"/>
+        </w:rPr>
+      </w:pPr>
+      <w:r>
+        <w:rPr>
+          <w:color w:val="000000" w:themeColor="text1"/>
+        </w:rPr>
+        <w:tab/>
+      </w:r>
+      <w:r>
+        <w:rPr>
+          <w:color w:val="000000" w:themeColor="text1"/>
+        </w:rPr>
+        <w:tab/>
+        <w:t xml:space="preserve">hojadeestilosdeusuarios.css </w:t>
+      </w:r>
+    </w:p>
+    <w:p>
+      <w:pPr>
+        <w:pStyle w:val="NormalWeb"/>
+        <w:shd w:val="clear" w:color="auto" w:fill="FFFFFF"/>
+        <w:spacing w:before="0" w:beforeAutospacing="0" w:after="0" w:afterAutospacing="0"/>
+        <w:jc w:val="both"/>
+        <w:textAlignment w:val="baseline"/>
+        <w:rPr>
+          <w:color w:val="000000" w:themeColor="text1"/>
+        </w:rPr>
+      </w:pPr>
+      <w:proofErr w:type="gramStart"/>
+      <w:r>
+        <w:rPr>
+          <w:color w:val="000000" w:themeColor="text1"/>
+        </w:rPr>
+        <w:t>que</w:t>
+      </w:r>
+      <w:proofErr w:type="gramEnd"/>
+      <w:r>
+        <w:rPr>
+          <w:color w:val="000000" w:themeColor="text1"/>
+        </w:rPr>
+        <w:t xml:space="preserve"> prevalecerán </w:t>
+      </w:r>
+      <w:r>
+        <w:rPr>
+          <w:color w:val="000000" w:themeColor="text1"/>
+        </w:rPr>
+        <w:t>sobre la hoja de estilos por defecto</w:t>
+      </w:r>
+      <w:r>
+        <w:rPr>
+          <w:color w:val="000000" w:themeColor="text1"/>
+        </w:rPr>
+        <w:t xml:space="preserve"> del browser o navegador.</w:t>
+      </w:r>
+    </w:p>
+    <w:p>
+      <w:pPr>
+        <w:pStyle w:val="NormalWeb"/>
+        <w:shd w:val="clear" w:color="auto" w:fill="FFFFFF"/>
+        <w:spacing w:before="0" w:beforeAutospacing="0" w:after="0" w:afterAutospacing="0"/>
+        <w:jc w:val="both"/>
+        <w:textAlignment w:val="baseline"/>
+        <w:rPr>
+          <w:color w:val="000000" w:themeColor="text1"/>
+        </w:rPr>
+      </w:pPr>
+      <w:r>
+        <w:rPr>
+          <w:color w:val="000000" w:themeColor="text1"/>
+        </w:rPr>
+        <w:t xml:space="preserve">Existe además </w:t>
+      </w:r>
+    </w:p>
+    <w:p>
+      <w:pPr>
+        <w:pStyle w:val="NormalWeb"/>
+        <w:shd w:val="clear" w:color="auto" w:fill="FFFFFF"/>
+        <w:spacing w:before="0" w:beforeAutospacing="0" w:after="0" w:afterAutospacing="0"/>
+        <w:jc w:val="both"/>
+        <w:textAlignment w:val="baseline"/>
+        <w:rPr>
+          <w:color w:val="000000" w:themeColor="text1"/>
+        </w:rPr>
+      </w:pPr>
+    </w:p>
+    <w:p>
+      <w:pPr>
+        <w:pStyle w:val="NormalWeb"/>
+        <w:shd w:val="clear" w:color="auto" w:fill="FFFFFF"/>
+        <w:spacing w:before="0" w:beforeAutospacing="0" w:after="0" w:afterAutospacing="0"/>
+        <w:jc w:val="both"/>
+        <w:textAlignment w:val="baseline"/>
+        <w:rPr>
+          <w:color w:val="000000" w:themeColor="text1"/>
+        </w:rPr>
+      </w:pPr>
+      <w:r>
+        <w:rPr>
+          <w:color w:val="000000" w:themeColor="text1"/>
+        </w:rPr>
+        <w:tab/>
+      </w:r>
+      <w:r>
+        <w:rPr>
+          <w:color w:val="000000" w:themeColor="text1"/>
+        </w:rPr>
+        <w:tab/>
+        <w:t>estilos.css</w:t>
+      </w:r>
+    </w:p>
+    <w:p>
+      <w:pPr>
+        <w:pStyle w:val="NormalWeb"/>
+        <w:shd w:val="clear" w:color="auto" w:fill="FFFFFF"/>
+        <w:spacing w:before="0" w:beforeAutospacing="0" w:after="0" w:afterAutospacing="0"/>
+        <w:jc w:val="both"/>
+        <w:textAlignment w:val="baseline"/>
+        <w:rPr>
+          <w:color w:val="000000" w:themeColor="text1"/>
+        </w:rPr>
+      </w:pPr>
+      <w:proofErr w:type="gramStart"/>
+      <w:r>
+        <w:rPr>
+          <w:color w:val="000000" w:themeColor="text1"/>
+        </w:rPr>
+        <w:lastRenderedPageBreak/>
+        <w:t>que</w:t>
+      </w:r>
+      <w:proofErr w:type="gramEnd"/>
+      <w:r>
+        <w:rPr>
+          <w:color w:val="000000" w:themeColor="text1"/>
+        </w:rPr>
+        <w:t xml:space="preserve"> se llama hoja de estilos del autor que hemos estado trabajando en un archivo externo, esta hoja tendrá prioridad sobre las anteriores; también puede haber la posibilidad de que existan varias hojas de estilo de autor, en este caso prevalecerá  la </w:t>
+      </w:r>
+      <w:r>
+        <w:rPr>
+          <w:color w:val="000000" w:themeColor="text1"/>
+        </w:rPr>
+        <w:t>última</w:t>
+      </w:r>
+      <w:r>
+        <w:rPr>
+          <w:color w:val="000000" w:themeColor="text1"/>
+        </w:rPr>
+        <w:t xml:space="preserve">, </w:t>
+      </w:r>
+      <w:proofErr w:type="spellStart"/>
+      <w:r>
+        <w:rPr>
+          <w:color w:val="000000" w:themeColor="text1"/>
+        </w:rPr>
+        <w:t>asi</w:t>
+      </w:r>
+      <w:proofErr w:type="spellEnd"/>
+      <w:r>
+        <w:rPr>
+          <w:color w:val="000000" w:themeColor="text1"/>
+        </w:rPr>
+        <w:t xml:space="preserve"> en el </w:t>
+      </w:r>
+      <w:proofErr w:type="spellStart"/>
+      <w:r>
+        <w:rPr>
+          <w:color w:val="000000" w:themeColor="text1"/>
+        </w:rPr>
+        <w:t>ejm</w:t>
+      </w:r>
+      <w:proofErr w:type="spellEnd"/>
+      <w:r>
+        <w:rPr>
+          <w:color w:val="000000" w:themeColor="text1"/>
+        </w:rPr>
+        <w:t>:</w:t>
+      </w:r>
+    </w:p>
+    <w:p>
+      <w:pPr>
+        <w:pStyle w:val="NormalWeb"/>
+        <w:shd w:val="clear" w:color="auto" w:fill="FFFFFF"/>
+        <w:spacing w:before="0" w:beforeAutospacing="0" w:after="0" w:afterAutospacing="0"/>
+        <w:jc w:val="both"/>
+        <w:textAlignment w:val="baseline"/>
+        <w:rPr>
+          <w:lang w:val="en-US"/>
+        </w:rPr>
+      </w:pPr>
+      <w:r>
+        <w:rPr>
+          <w:color w:val="000000" w:themeColor="text1"/>
+        </w:rPr>
+        <w:tab/>
+      </w:r>
+      <w:r>
+        <w:rPr>
+          <w:color w:val="000000" w:themeColor="text1"/>
+        </w:rPr>
+        <w:tab/>
+      </w:r>
+      <w:r>
+        <w:rPr>
+          <w:lang w:val="en-US"/>
+        </w:rPr>
+        <w:t xml:space="preserve">&lt;link </w:t>
+      </w:r>
+      <w:proofErr w:type="spellStart"/>
+      <w:r>
+        <w:rPr>
+          <w:lang w:val="en-US"/>
+        </w:rPr>
+        <w:t>rel</w:t>
+      </w:r>
+      <w:proofErr w:type="spellEnd"/>
+      <w:r>
+        <w:rPr>
+          <w:lang w:val="en-US"/>
+        </w:rPr>
+        <w:t xml:space="preserve">="stylesheet" </w:t>
+      </w:r>
+      <w:proofErr w:type="spellStart"/>
+      <w:r>
+        <w:rPr>
+          <w:lang w:val="en-US"/>
+        </w:rPr>
+        <w:t>href</w:t>
+      </w:r>
+      <w:proofErr w:type="spellEnd"/>
+      <w:r>
+        <w:rPr>
+          <w:lang w:val="en-US"/>
+        </w:rPr>
+        <w:t>="</w:t>
+      </w:r>
+      <w:proofErr w:type="spellStart"/>
+      <w:r>
+        <w:rPr>
+          <w:lang w:val="en-US"/>
+        </w:rPr>
+        <w:t>css</w:t>
+      </w:r>
+      <w:proofErr w:type="spellEnd"/>
+      <w:r>
+        <w:rPr>
+          <w:lang w:val="en-US"/>
+        </w:rPr>
+        <w:t>/estilos</w:t>
+      </w:r>
+      <w:r>
+        <w:rPr>
+          <w:lang w:val="en-US"/>
+        </w:rPr>
+        <w:t>1</w:t>
+      </w:r>
+      <w:r>
+        <w:rPr>
+          <w:lang w:val="en-US"/>
+        </w:rPr>
+        <w:t>.css"&gt;</w:t>
+      </w:r>
+    </w:p>
+    <w:p>
+      <w:pPr>
+        <w:pStyle w:val="NormalWeb"/>
+        <w:shd w:val="clear" w:color="auto" w:fill="FFFFFF"/>
+        <w:spacing w:before="0" w:beforeAutospacing="0" w:after="0" w:afterAutospacing="0"/>
+        <w:jc w:val="both"/>
+        <w:textAlignment w:val="baseline"/>
+        <w:rPr>
+          <w:lang w:val="en-US"/>
+        </w:rPr>
+      </w:pPr>
+      <w:r>
+        <w:rPr>
+          <w:lang w:val="en-US"/>
+        </w:rPr>
+        <w:tab/>
+      </w:r>
+      <w:r>
+        <w:rPr>
+          <w:lang w:val="en-US"/>
+        </w:rPr>
+        <w:tab/>
+      </w:r>
+      <w:r>
+        <w:rPr>
+          <w:lang w:val="en-US"/>
+        </w:rPr>
+        <w:t xml:space="preserve">&lt;link </w:t>
+      </w:r>
+      <w:proofErr w:type="spellStart"/>
+      <w:r>
+        <w:rPr>
+          <w:lang w:val="en-US"/>
+        </w:rPr>
+        <w:t>rel</w:t>
+      </w:r>
+      <w:proofErr w:type="spellEnd"/>
+      <w:r>
+        <w:rPr>
+          <w:lang w:val="en-US"/>
+        </w:rPr>
+        <w:t xml:space="preserve">="stylesheet" </w:t>
+      </w:r>
+      <w:proofErr w:type="spellStart"/>
+      <w:r>
+        <w:rPr>
+          <w:lang w:val="en-US"/>
+        </w:rPr>
+        <w:t>href</w:t>
+      </w:r>
+      <w:proofErr w:type="spellEnd"/>
+      <w:r>
+        <w:rPr>
+          <w:lang w:val="en-US"/>
+        </w:rPr>
+        <w:t>="</w:t>
+      </w:r>
+      <w:proofErr w:type="spellStart"/>
+      <w:r>
+        <w:rPr>
+          <w:lang w:val="en-US"/>
+        </w:rPr>
+        <w:t>css</w:t>
+      </w:r>
+      <w:proofErr w:type="spellEnd"/>
+      <w:r>
+        <w:rPr>
+          <w:lang w:val="en-US"/>
+        </w:rPr>
+        <w:t>/estilos</w:t>
+      </w:r>
+      <w:r>
+        <w:rPr>
+          <w:lang w:val="en-US"/>
+        </w:rPr>
+        <w:t>2</w:t>
+      </w:r>
+      <w:r>
+        <w:rPr>
+          <w:lang w:val="en-US"/>
+        </w:rPr>
+        <w:t>.css"&gt;</w:t>
+      </w:r>
+    </w:p>
+    <w:p>
+      <w:pPr>
+        <w:pStyle w:val="NormalWeb"/>
+        <w:shd w:val="clear" w:color="auto" w:fill="FFFFFF"/>
+        <w:spacing w:before="0" w:beforeAutospacing="0" w:after="0" w:afterAutospacing="0"/>
+        <w:jc w:val="both"/>
+        <w:textAlignment w:val="baseline"/>
+        <w:rPr>
+          <w:lang w:val="en-US"/>
+        </w:rPr>
+      </w:pPr>
+      <w:r>
+        <w:rPr>
+          <w:lang w:val="en-US"/>
+        </w:rPr>
+        <w:tab/>
+      </w:r>
+      <w:r>
+        <w:rPr>
+          <w:lang w:val="en-US"/>
+        </w:rPr>
+        <w:tab/>
+      </w:r>
+      <w:r>
+        <w:rPr>
+          <w:lang w:val="en-US"/>
+        </w:rPr>
+        <w:t xml:space="preserve">&lt;link </w:t>
+      </w:r>
+      <w:proofErr w:type="spellStart"/>
+      <w:r>
+        <w:rPr>
+          <w:lang w:val="en-US"/>
+        </w:rPr>
+        <w:t>rel</w:t>
+      </w:r>
+      <w:proofErr w:type="spellEnd"/>
+      <w:r>
+        <w:rPr>
+          <w:lang w:val="en-US"/>
+        </w:rPr>
+        <w:t xml:space="preserve">="stylesheet" </w:t>
+      </w:r>
+      <w:proofErr w:type="spellStart"/>
+      <w:r>
+        <w:rPr>
+          <w:lang w:val="en-US"/>
+        </w:rPr>
+        <w:t>href</w:t>
+      </w:r>
+      <w:proofErr w:type="spellEnd"/>
+      <w:r>
+        <w:rPr>
+          <w:lang w:val="en-US"/>
+        </w:rPr>
+        <w:t>="</w:t>
+      </w:r>
+      <w:proofErr w:type="spellStart"/>
+      <w:r>
+        <w:rPr>
+          <w:lang w:val="en-US"/>
+        </w:rPr>
+        <w:t>css</w:t>
+      </w:r>
+      <w:proofErr w:type="spellEnd"/>
+      <w:r>
+        <w:rPr>
+          <w:lang w:val="en-US"/>
+        </w:rPr>
+        <w:t>/estilos</w:t>
+      </w:r>
+      <w:r>
+        <w:rPr>
+          <w:lang w:val="en-US"/>
+        </w:rPr>
+        <w:t>3</w:t>
+      </w:r>
+      <w:r>
+        <w:rPr>
+          <w:lang w:val="en-US"/>
+        </w:rPr>
+        <w:t>.css"&gt;</w:t>
+      </w:r>
+    </w:p>
+    <w:p>
+      <w:pPr>
+        <w:pStyle w:val="NormalWeb"/>
+        <w:shd w:val="clear" w:color="auto" w:fill="FFFFFF"/>
+        <w:spacing w:before="0" w:beforeAutospacing="0" w:after="0" w:afterAutospacing="0"/>
+        <w:jc w:val="both"/>
+        <w:textAlignment w:val="baseline"/>
+      </w:pPr>
+      <w:r>
+        <w:t>Prevalecerá la hoja de estilos 3.</w:t>
+      </w:r>
+    </w:p>
+    <w:p>
+      <w:pPr>
+        <w:pStyle w:val="NormalWeb"/>
+        <w:shd w:val="clear" w:color="auto" w:fill="FFFFFF"/>
+        <w:spacing w:before="0" w:beforeAutospacing="0" w:after="0" w:afterAutospacing="0"/>
+        <w:jc w:val="both"/>
+        <w:textAlignment w:val="baseline"/>
+        <w:rPr>
+          <w:color w:val="000000" w:themeColor="text1"/>
+        </w:rPr>
+      </w:pPr>
+    </w:p>
+    <w:p>
+      <w:pPr>
+        <w:pStyle w:val="NormalWeb"/>
+        <w:shd w:val="clear" w:color="auto" w:fill="FFFFFF"/>
+        <w:spacing w:before="0" w:beforeAutospacing="0" w:after="0" w:afterAutospacing="0"/>
+        <w:jc w:val="both"/>
+        <w:textAlignment w:val="baseline"/>
+        <w:rPr>
+          <w:color w:val="000000" w:themeColor="text1"/>
+        </w:rPr>
+      </w:pPr>
+      <w:r>
+        <w:rPr>
+          <w:color w:val="000000" w:themeColor="text1"/>
+        </w:rPr>
+        <w:t>Además si queremos que un estilo sea explícitamente más prioritario que los demás entonces utilizamos:</w:t>
+      </w:r>
+    </w:p>
+    <w:p>
+      <w:pPr>
+        <w:pStyle w:val="NormalWeb"/>
+        <w:shd w:val="clear" w:color="auto" w:fill="FFFFFF"/>
+        <w:spacing w:before="0" w:beforeAutospacing="0" w:after="0" w:afterAutospacing="0"/>
+        <w:jc w:val="both"/>
+        <w:textAlignment w:val="baseline"/>
+        <w:rPr>
+          <w:color w:val="000000" w:themeColor="text1"/>
+        </w:rPr>
+      </w:pPr>
+    </w:p>
+    <w:p>
+      <w:pPr>
+        <w:pStyle w:val="NormalWeb"/>
+        <w:shd w:val="clear" w:color="auto" w:fill="FFFFFF"/>
+        <w:spacing w:before="0" w:beforeAutospacing="0" w:after="0" w:afterAutospacing="0"/>
+        <w:jc w:val="both"/>
+        <w:textAlignment w:val="baseline"/>
+        <w:rPr>
+          <w:color w:val="000000" w:themeColor="text1"/>
+        </w:rPr>
+      </w:pPr>
+      <w:r>
+        <w:rPr>
+          <w:color w:val="000000" w:themeColor="text1"/>
+        </w:rPr>
+        <w:tab/>
+      </w:r>
+      <w:proofErr w:type="spellStart"/>
+      <w:r>
+        <w:rPr>
+          <w:color w:val="000000" w:themeColor="text1"/>
+        </w:rPr>
+        <w:t>Body</w:t>
+      </w:r>
+      <w:proofErr w:type="spellEnd"/>
+    </w:p>
+    <w:p>
+      <w:pPr>
+        <w:pStyle w:val="NormalWeb"/>
+        <w:shd w:val="clear" w:color="auto" w:fill="FFFFFF"/>
+        <w:spacing w:before="0" w:beforeAutospacing="0" w:after="0" w:afterAutospacing="0"/>
+        <w:jc w:val="both"/>
+        <w:textAlignment w:val="baseline"/>
+        <w:rPr>
+          <w:color w:val="000000" w:themeColor="text1"/>
+        </w:rPr>
+      </w:pPr>
+      <w:r>
+        <w:rPr>
+          <w:color w:val="000000" w:themeColor="text1"/>
+        </w:rPr>
+        <w:tab/>
+        <w:t>{</w:t>
+      </w:r>
+    </w:p>
+    <w:p>
+      <w:pPr>
+        <w:pStyle w:val="NormalWeb"/>
+        <w:shd w:val="clear" w:color="auto" w:fill="FFFFFF"/>
+        <w:spacing w:before="0" w:beforeAutospacing="0" w:after="0" w:afterAutospacing="0"/>
+        <w:jc w:val="both"/>
+        <w:textAlignment w:val="baseline"/>
+        <w:rPr>
+          <w:color w:val="000000" w:themeColor="text1"/>
+        </w:rPr>
+      </w:pPr>
+      <w:r>
+        <w:rPr>
+          <w:color w:val="000000" w:themeColor="text1"/>
+        </w:rPr>
+        <w:tab/>
+      </w:r>
+      <w:r>
+        <w:rPr>
+          <w:color w:val="000000" w:themeColor="text1"/>
+        </w:rPr>
+        <w:tab/>
+      </w:r>
+      <w:proofErr w:type="spellStart"/>
+      <w:r>
+        <w:rPr>
+          <w:color w:val="000000" w:themeColor="text1"/>
+        </w:rPr>
+        <w:t>Font-family</w:t>
+      </w:r>
+      <w:proofErr w:type="gramStart"/>
+      <w:r>
+        <w:rPr>
+          <w:color w:val="000000" w:themeColor="text1"/>
+        </w:rPr>
+        <w:t>:verdana</w:t>
+      </w:r>
+      <w:proofErr w:type="spellEnd"/>
+      <w:proofErr w:type="gramEnd"/>
+      <w:r>
+        <w:rPr>
+          <w:color w:val="000000" w:themeColor="text1"/>
+        </w:rPr>
+        <w:t xml:space="preserve"> </w:t>
+      </w:r>
+      <w:proofErr w:type="spellStart"/>
+      <w:r>
+        <w:rPr>
+          <w:color w:val="FF0000"/>
+        </w:rPr>
+        <w:t>important</w:t>
+      </w:r>
+      <w:proofErr w:type="spellEnd"/>
+    </w:p>
+    <w:p>
+      <w:pPr>
+        <w:pStyle w:val="NormalWeb"/>
+        <w:shd w:val="clear" w:color="auto" w:fill="FFFFFF"/>
+        <w:spacing w:before="0" w:beforeAutospacing="0" w:after="0" w:afterAutospacing="0"/>
+        <w:jc w:val="both"/>
+        <w:textAlignment w:val="baseline"/>
+        <w:rPr>
+          <w:color w:val="000000" w:themeColor="text1"/>
+        </w:rPr>
+      </w:pPr>
+      <w:r>
+        <w:rPr>
+          <w:color w:val="000000" w:themeColor="text1"/>
+        </w:rPr>
+        <w:tab/>
+        <w:t>}</w:t>
+      </w:r>
+    </w:p>
+    <w:p>
+      <w:pPr>
+        <w:pStyle w:val="NormalWeb"/>
+        <w:shd w:val="clear" w:color="auto" w:fill="FFFFFF"/>
+        <w:spacing w:before="0" w:beforeAutospacing="0" w:after="0" w:afterAutospacing="0"/>
+        <w:jc w:val="both"/>
+        <w:textAlignment w:val="baseline"/>
+        <w:rPr>
+          <w:color w:val="000000" w:themeColor="text1"/>
+        </w:rPr>
+      </w:pPr>
+      <w:r>
+        <w:rPr>
+          <w:color w:val="000000" w:themeColor="text1"/>
+        </w:rPr>
+        <w:t xml:space="preserve">En este </w:t>
+      </w:r>
+      <w:proofErr w:type="spellStart"/>
+      <w:r>
+        <w:rPr>
+          <w:color w:val="000000" w:themeColor="text1"/>
+        </w:rPr>
+        <w:t>ejm</w:t>
+      </w:r>
+      <w:proofErr w:type="spellEnd"/>
+      <w:r>
+        <w:rPr>
+          <w:color w:val="000000" w:themeColor="text1"/>
+        </w:rPr>
+        <w:t xml:space="preserve"> se obligara el tipo de fuente en todo el cuerpo de la </w:t>
+      </w:r>
+      <w:r>
+        <w:rPr>
+          <w:color w:val="000000" w:themeColor="text1"/>
+        </w:rPr>
+        <w:t>página</w:t>
+      </w:r>
+      <w:r>
+        <w:rPr>
+          <w:color w:val="000000" w:themeColor="text1"/>
+        </w:rPr>
+        <w:t xml:space="preserve"> sea exclusivamente </w:t>
+      </w:r>
+      <w:proofErr w:type="spellStart"/>
+      <w:r>
+        <w:rPr>
+          <w:color w:val="000000" w:themeColor="text1"/>
+        </w:rPr>
+        <w:t>verdana</w:t>
+      </w:r>
+      <w:proofErr w:type="spellEnd"/>
+      <w:r>
+        <w:rPr>
+          <w:color w:val="000000" w:themeColor="text1"/>
+        </w:rPr>
+        <w:t xml:space="preserve"> sobre cualquier otra definida </w:t>
+      </w:r>
+      <w:r>
+        <w:rPr>
+          <w:color w:val="000000" w:themeColor="text1"/>
+        </w:rPr>
+        <w:t>en sus elementos.</w:t>
+      </w:r>
+    </w:p>
+    <w:p>
+      <w:pPr>
+        <w:pStyle w:val="NormalWeb"/>
+        <w:shd w:val="clear" w:color="auto" w:fill="FFFFFF"/>
+        <w:spacing w:before="0" w:beforeAutospacing="0" w:after="0" w:afterAutospacing="0"/>
+        <w:jc w:val="both"/>
+        <w:textAlignment w:val="baseline"/>
+        <w:rPr>
+          <w:color w:val="000000" w:themeColor="text1"/>
+        </w:rPr>
+      </w:pPr>
+    </w:p>
+    <w:p>
+      <w:pPr>
+        <w:pStyle w:val="NormalWeb"/>
+        <w:shd w:val="clear" w:color="auto" w:fill="FFFFFF"/>
+        <w:spacing w:before="0" w:beforeAutospacing="0" w:after="0" w:afterAutospacing="0"/>
+        <w:jc w:val="both"/>
+        <w:textAlignment w:val="baseline"/>
+        <w:rPr>
+          <w:color w:val="000000" w:themeColor="text1"/>
+        </w:rPr>
+      </w:pPr>
+      <w:r>
+        <w:rPr>
+          <w:color w:val="000000" w:themeColor="text1"/>
+        </w:rPr>
+        <w:t xml:space="preserve">Si se han definido características en algunos elementos dentro de la página con la etiqueta STYLE, están tendrán </w:t>
+      </w:r>
+      <w:proofErr w:type="spellStart"/>
+      <w:r>
+        <w:rPr>
+          <w:color w:val="000000" w:themeColor="text1"/>
+        </w:rPr>
+        <w:t>mas</w:t>
+      </w:r>
+      <w:proofErr w:type="spellEnd"/>
+      <w:r>
+        <w:rPr>
+          <w:color w:val="000000" w:themeColor="text1"/>
+        </w:rPr>
+        <w:t xml:space="preserve"> prioridad sobre las definidas en los archivos de estilo .</w:t>
+      </w:r>
+      <w:proofErr w:type="spellStart"/>
+      <w:r>
+        <w:rPr>
+          <w:color w:val="000000" w:themeColor="text1"/>
+        </w:rPr>
+        <w:t>css</w:t>
+      </w:r>
+      <w:proofErr w:type="spellEnd"/>
+      <w:r>
+        <w:rPr>
+          <w:color w:val="000000" w:themeColor="text1"/>
+        </w:rPr>
+        <w:t xml:space="preserve">, exceptuando aquellas que han sido definidas con </w:t>
+      </w:r>
+      <w:proofErr w:type="spellStart"/>
+      <w:r>
+        <w:rPr>
+          <w:color w:val="FF0000"/>
+        </w:rPr>
+        <w:t>important</w:t>
+      </w:r>
+      <w:proofErr w:type="spellEnd"/>
+      <w:r>
+        <w:rPr>
+          <w:color w:val="000000" w:themeColor="text1"/>
+        </w:rPr>
+        <w:t>.</w:t>
+      </w:r>
+    </w:p>
+    <w:p>
+      <w:pPr>
+        <w:pStyle w:val="NormalWeb"/>
+        <w:shd w:val="clear" w:color="auto" w:fill="FFFFFF"/>
+        <w:spacing w:before="0" w:beforeAutospacing="0" w:after="0" w:afterAutospacing="0"/>
+        <w:jc w:val="both"/>
+        <w:textAlignment w:val="baseline"/>
+        <w:rPr>
+          <w:color w:val="000000" w:themeColor="text1"/>
+        </w:rPr>
+      </w:pPr>
+    </w:p>
+    <w:p>
+      <w:pPr>
+        <w:pStyle w:val="NormalWeb"/>
+        <w:shd w:val="clear" w:color="auto" w:fill="FFFFFF"/>
+        <w:spacing w:before="0" w:beforeAutospacing="0" w:after="0" w:afterAutospacing="0"/>
+        <w:jc w:val="both"/>
+        <w:textAlignment w:val="baseline"/>
+        <w:rPr>
+          <w:color w:val="000000" w:themeColor="text1"/>
+        </w:rPr>
+      </w:pPr>
+      <w:r>
+        <w:rPr>
+          <w:color w:val="000000" w:themeColor="text1"/>
+        </w:rPr>
+        <w:t xml:space="preserve">Y si los estilos los definimos como atributos estos tendrán </w:t>
+      </w:r>
+      <w:proofErr w:type="spellStart"/>
+      <w:proofErr w:type="gramStart"/>
+      <w:r>
+        <w:rPr>
+          <w:color w:val="000000" w:themeColor="text1"/>
+        </w:rPr>
+        <w:t>mas</w:t>
+      </w:r>
+      <w:proofErr w:type="spellEnd"/>
+      <w:proofErr w:type="gramEnd"/>
+      <w:r>
+        <w:rPr>
+          <w:color w:val="000000" w:themeColor="text1"/>
+        </w:rPr>
+        <w:t xml:space="preserve"> prioridad sobre los anteriores, como en el </w:t>
+      </w:r>
+      <w:proofErr w:type="spellStart"/>
+      <w:r>
+        <w:rPr>
+          <w:color w:val="000000" w:themeColor="text1"/>
+        </w:rPr>
+        <w:t>ejm</w:t>
+      </w:r>
+      <w:proofErr w:type="spellEnd"/>
+      <w:r>
+        <w:rPr>
+          <w:color w:val="000000" w:themeColor="text1"/>
+        </w:rPr>
+        <w:t>:</w:t>
+      </w:r>
+    </w:p>
+    <w:p>
+      <w:pPr>
+        <w:pStyle w:val="NormalWeb"/>
+        <w:shd w:val="clear" w:color="auto" w:fill="FFFFFF"/>
+        <w:spacing w:before="0" w:beforeAutospacing="0" w:after="0" w:afterAutospacing="0"/>
+        <w:jc w:val="both"/>
+        <w:textAlignment w:val="baseline"/>
+        <w:rPr>
+          <w:color w:val="000000" w:themeColor="text1"/>
+        </w:rPr>
+      </w:pPr>
+      <w:r>
+        <w:rPr>
+          <w:color w:val="000000" w:themeColor="text1"/>
+        </w:rPr>
+        <w:tab/>
+      </w:r>
+      <w:r>
+        <w:rPr>
+          <w:color w:val="000000" w:themeColor="text1"/>
+        </w:rPr>
+        <w:t xml:space="preserve">&lt;p </w:t>
+      </w:r>
+      <w:proofErr w:type="spellStart"/>
+      <w:r>
+        <w:rPr>
+          <w:color w:val="000000" w:themeColor="text1"/>
+        </w:rPr>
+        <w:t>style</w:t>
+      </w:r>
+      <w:proofErr w:type="spellEnd"/>
+      <w:r>
+        <w:rPr>
+          <w:color w:val="000000" w:themeColor="text1"/>
+        </w:rPr>
+        <w:t xml:space="preserve"> </w:t>
+      </w:r>
+      <w:r>
+        <w:rPr>
+          <w:color w:val="000000" w:themeColor="text1"/>
+        </w:rPr>
+        <w:t>“</w:t>
+      </w:r>
+      <w:proofErr w:type="spellStart"/>
+      <w:r>
+        <w:rPr>
+          <w:color w:val="000000" w:themeColor="text1"/>
+        </w:rPr>
+        <w:t>color:red</w:t>
+      </w:r>
+      <w:proofErr w:type="spellEnd"/>
+      <w:r>
+        <w:rPr>
+          <w:color w:val="000000" w:themeColor="text1"/>
+        </w:rPr>
+        <w:t>”</w:t>
+      </w:r>
       <w:bookmarkStart w:id="0" w:name="_GoBack"/>
       <w:bookmarkEnd w:id="0"/>
-    </w:p>
-    <w:p>
-      <w:pPr>
-        <w:pStyle w:val="NormalWeb"/>
-        <w:shd w:val="clear" w:color="auto" w:fill="FFFFFF"/>
-        <w:spacing w:before="0" w:beforeAutospacing="0" w:after="0" w:afterAutospacing="0"/>
-        <w:textAlignment w:val="baseline"/>
-      </w:pPr>
-    </w:p>
-    <w:p>
-      <w:pPr>
-        <w:pStyle w:val="NormalWeb"/>
-        <w:shd w:val="clear" w:color="auto" w:fill="FFFFFF"/>
-        <w:spacing w:before="0" w:beforeAutospacing="0" w:after="0" w:afterAutospacing="0"/>
-        <w:textAlignment w:val="baseline"/>
-      </w:pPr>
-      <w:r>
-        <w:tab/>
-      </w:r>
-      <w:proofErr w:type="spellStart"/>
-      <w:proofErr w:type="gramStart"/>
-      <w:r>
-        <w:t>body</w:t>
-      </w:r>
-      <w:proofErr w:type="spellEnd"/>
-      <w:proofErr w:type="gramEnd"/>
-    </w:p>
-    <w:p>
-      <w:pPr>
-        <w:pStyle w:val="NormalWeb"/>
-        <w:shd w:val="clear" w:color="auto" w:fill="FFFFFF"/>
-        <w:spacing w:before="0" w:beforeAutospacing="0" w:after="0" w:afterAutospacing="0"/>
-        <w:textAlignment w:val="baseline"/>
-      </w:pPr>
-      <w:r>
-        <w:tab/>
-        <w:t>{</w:t>
-      </w:r>
-    </w:p>
-    <w:p>
-      <w:pPr>
-        <w:pStyle w:val="NormalWeb"/>
-        <w:shd w:val="clear" w:color="auto" w:fill="FFFFFF"/>
-        <w:spacing w:before="0" w:beforeAutospacing="0" w:after="0" w:afterAutospacing="0"/>
-        <w:textAlignment w:val="baseline"/>
-      </w:pPr>
-      <w:r>
-        <w:tab/>
-      </w:r>
-      <w:r>
-        <w:tab/>
-      </w:r>
-      <w:proofErr w:type="gramStart"/>
-      <w:r>
-        <w:t>color</w:t>
-      </w:r>
-      <w:proofErr w:type="gramEnd"/>
-      <w:r>
-        <w:t>: red;</w:t>
-      </w:r>
-    </w:p>
-    <w:p>
-      <w:pPr>
-        <w:pStyle w:val="NormalWeb"/>
-        <w:shd w:val="clear" w:color="auto" w:fill="FFFFFF"/>
-        <w:spacing w:before="0" w:beforeAutospacing="0" w:after="0" w:afterAutospacing="0"/>
-        <w:textAlignment w:val="baseline"/>
-      </w:pPr>
-      <w:r>
-        <w:tab/>
-        <w:t>}</w:t>
-      </w:r>
-    </w:p>
-    <w:p>
-      <w:pPr>
-        <w:pStyle w:val="NormalWeb"/>
-        <w:shd w:val="clear" w:color="auto" w:fill="FFFFFF"/>
-        <w:spacing w:before="0" w:beforeAutospacing="0" w:after="0" w:afterAutospacing="0"/>
-        <w:textAlignment w:val="baseline"/>
-      </w:pPr>
-    </w:p>
-    <w:p>
-      <w:pPr>
-        <w:pStyle w:val="NormalWeb"/>
-        <w:shd w:val="clear" w:color="auto" w:fill="FFFFFF"/>
-        <w:spacing w:before="0" w:beforeAutospacing="0" w:after="0" w:afterAutospacing="0"/>
-        <w:textAlignment w:val="baseline"/>
-      </w:pPr>
-      <w:r>
-        <w:t>La excepción es cuando algún elemento interno tiene definido su propio estilo.</w:t>
+      <w:r>
+        <w:rPr>
+          <w:color w:val="000000" w:themeColor="text1"/>
+        </w:rPr>
+        <w:t xml:space="preserve">&gt; </w:t>
+      </w:r>
+      <w:proofErr w:type="spellStart"/>
+      <w:r>
+        <w:rPr>
+          <w:color w:val="000000" w:themeColor="text1"/>
+        </w:rPr>
+        <w:t>fjldsjflkds</w:t>
+      </w:r>
+      <w:proofErr w:type="spellEnd"/>
+      <w:r>
+        <w:rPr>
+          <w:color w:val="000000" w:themeColor="text1"/>
+        </w:rPr>
+        <w:t xml:space="preserve"> </w:t>
+      </w:r>
+      <w:proofErr w:type="spellStart"/>
+      <w:r>
+        <w:rPr>
+          <w:color w:val="000000" w:themeColor="text1"/>
+        </w:rPr>
+        <w:t>jflkjdlfjds</w:t>
+      </w:r>
+      <w:proofErr w:type="spellEnd"/>
+      <w:r>
+        <w:rPr>
+          <w:color w:val="000000" w:themeColor="text1"/>
+        </w:rPr>
+        <w:t>… …… . … .d. &lt;/p&gt;</w:t>
+      </w:r>
+    </w:p>
+    <w:p>
+      <w:pPr>
+        <w:pStyle w:val="NormalWeb"/>
+        <w:shd w:val="clear" w:color="auto" w:fill="FFFFFF"/>
+        <w:spacing w:before="0" w:beforeAutospacing="0" w:after="0" w:afterAutospacing="0"/>
+        <w:jc w:val="both"/>
+        <w:textAlignment w:val="baseline"/>
+        <w:rPr>
+          <w:color w:val="000000" w:themeColor="text1"/>
+        </w:rPr>
+      </w:pPr>
+    </w:p>
+    <w:p>
+      <w:pPr>
+        <w:pStyle w:val="NormalWeb"/>
+        <w:shd w:val="clear" w:color="auto" w:fill="FFFFFF"/>
+        <w:spacing w:before="0" w:beforeAutospacing="0" w:after="0" w:afterAutospacing="0"/>
+        <w:jc w:val="both"/>
+        <w:textAlignment w:val="baseline"/>
+        <w:rPr>
+          <w:color w:val="000000" w:themeColor="text1"/>
+        </w:rPr>
+      </w:pPr>
+    </w:p>
+    <w:p>
+      <w:pPr>
+        <w:pStyle w:val="NormalWeb"/>
+        <w:shd w:val="clear" w:color="auto" w:fill="FFFFFF"/>
+        <w:spacing w:before="0" w:beforeAutospacing="0" w:after="0" w:afterAutospacing="0"/>
+        <w:jc w:val="both"/>
+        <w:textAlignment w:val="baseline"/>
+        <w:rPr>
+          <w:color w:val="000000" w:themeColor="text1"/>
+        </w:rPr>
+      </w:pPr>
+      <w:r>
+        <w:rPr>
+          <w:color w:val="000000" w:themeColor="text1"/>
+        </w:rPr>
+        <w:t>.</w:t>
       </w:r>
     </w:p>
     <w:sectPr>

</xml_diff>